<commit_message>
add c programming lab 1 assignment part 2
</commit_message>
<xml_diff>
--- a/First semester/C programming/lab/Lab assignments SET 1.docx
+++ b/First semester/C programming/lab/Lab assignments SET 1.docx
@@ -1,6 +1,6 @@
 
 <file path=word/document.xml><?xml version="1.0" encoding="utf-8"?>
-<w:document xmlns:wpc="http://schemas.microsoft.com/office/word/2010/wordprocessingCanvas" xmlns:cx="http://schemas.microsoft.com/office/drawing/2014/chartex" xmlns:cx1="http://schemas.microsoft.com/office/drawing/2015/9/8/chartex" xmlns:cx2="http://schemas.microsoft.com/office/drawing/2015/10/21/chartex" xmlns:cx3="http://schemas.microsoft.com/office/drawing/2016/5/9/chartex" xmlns:cx4="http://schemas.microsoft.com/office/drawing/2016/5/10/chartex" xmlns:cx5="http://schemas.microsoft.com/office/drawing/2016/5/11/chartex" xmlns:cx6="http://schemas.microsoft.com/office/drawing/2016/5/12/chartex" xmlns:cx7="http://schemas.microsoft.com/office/drawing/2016/5/13/chartex" xmlns:cx8="http://schemas.microsoft.com/office/drawing/2016/5/14/chartex" xmlns:mc="http://schemas.openxmlformats.org/markup-compatibility/2006" xmlns:aink="http://schemas.microsoft.com/office/drawing/2016/ink" xmlns:am3d="http://schemas.microsoft.com/office/drawing/2017/model3d" xmlns:o="urn:schemas-microsoft-com:office:office" xmlns:r="http://schemas.openxmlformats.org/officeDocument/2006/relationships" xmlns:m="http://schemas.openxmlformats.org/officeDocument/2006/math" xmlns:v="urn:schemas-microsoft-com:vml" xmlns:wp14="http://schemas.microsoft.com/office/word/2010/wordprocessingDrawing" xmlns:wp="http://schemas.openxmlformats.org/drawingml/2006/wordprocessingDrawing" xmlns:w10="urn:schemas-microsoft-com:office:word" xmlns:w="http://schemas.openxmlformats.org/wordprocessingml/2006/main" xmlns:w14="http://schemas.microsoft.com/office/word/2010/wordml" xmlns:w15="http://schemas.microsoft.com/office/word/2012/wordml" xmlns:w16cex="http://schemas.microsoft.com/office/word/2018/wordml/cex" xmlns:w16cid="http://schemas.microsoft.com/office/word/2016/wordml/cid" xmlns:w16="http://schemas.microsoft.com/office/word/2018/wordml" xmlns:w16se="http://schemas.microsoft.com/office/word/2015/wordml/symex" xmlns:wpg="http://schemas.microsoft.com/office/word/2010/wordprocessingGroup" xmlns:wpi="http://schemas.microsoft.com/office/word/2010/wordprocessingInk" xmlns:wne="http://schemas.microsoft.com/office/word/2006/wordml" xmlns:wps="http://schemas.microsoft.com/office/word/2010/wordprocessingShape" mc:Ignorable="w14 w15 w16se w16cid w16 w16cex wp14">
+<w:document xmlns:wpc="http://schemas.microsoft.com/office/word/2010/wordprocessingCanvas" xmlns:cx="http://schemas.microsoft.com/office/drawing/2014/chartex" xmlns:cx1="http://schemas.microsoft.com/office/drawing/2015/9/8/chartex" xmlns:mc="http://schemas.openxmlformats.org/markup-compatibility/2006" xmlns:o="urn:schemas-microsoft-com:office:office" xmlns:r="http://schemas.openxmlformats.org/officeDocument/2006/relationships" xmlns:m="http://schemas.openxmlformats.org/officeDocument/2006/math" xmlns:v="urn:schemas-microsoft-com:vml" xmlns:wp14="http://schemas.microsoft.com/office/word/2010/wordprocessingDrawing" xmlns:wp="http://schemas.openxmlformats.org/drawingml/2006/wordprocessingDrawing" xmlns:w10="urn:schemas-microsoft-com:office:word" xmlns:w="http://schemas.openxmlformats.org/wordprocessingml/2006/main" xmlns:w14="http://schemas.microsoft.com/office/word/2010/wordml" xmlns:w15="http://schemas.microsoft.com/office/word/2012/wordml" xmlns:w16se="http://schemas.microsoft.com/office/word/2015/wordml/symex" xmlns:wpg="http://schemas.microsoft.com/office/word/2010/wordprocessingGroup" xmlns:wpi="http://schemas.microsoft.com/office/word/2010/wordprocessingInk" xmlns:wne="http://schemas.microsoft.com/office/word/2006/wordml" xmlns:wps="http://schemas.microsoft.com/office/word/2010/wordprocessingShape" mc:Ignorable="w14 w15 w16se wp14">
   <w:body>
     <w:p>
       <w:pPr>
@@ -15,12 +15,17 @@
         <w:t xml:space="preserve">Write a C program to print your name, date of birth and mobile number using </w:t>
       </w:r>
       <w:proofErr w:type="spellStart"/>
+      <w:proofErr w:type="gramStart"/>
       <w:r>
         <w:t>printf</w:t>
       </w:r>
       <w:proofErr w:type="spellEnd"/>
       <w:r>
-        <w:t>()</w:t>
+        <w:t>(</w:t>
+      </w:r>
+      <w:proofErr w:type="gramEnd"/>
+      <w:r>
+        <w:t>)</w:t>
       </w:r>
       <w:r>
         <w:t xml:space="preserve"> and puts() functions</w:t>
@@ -55,6 +60,7 @@
         <w:t xml:space="preserve"> bytes of different data types using </w:t>
       </w:r>
       <w:proofErr w:type="spellStart"/>
+      <w:proofErr w:type="gramStart"/>
       <w:r>
         <w:rPr>
           <w:b/>
@@ -66,7 +72,14 @@
         <w:rPr>
           <w:b/>
         </w:rPr>
-        <w:t>()</w:t>
+        <w:t>(</w:t>
+      </w:r>
+      <w:proofErr w:type="gramEnd"/>
+      <w:r>
+        <w:rPr>
+          <w:b/>
+        </w:rPr>
+        <w:t>)</w:t>
       </w:r>
       <w:r>
         <w:t xml:space="preserve"> operator.</w:t>
@@ -217,12 +230,7 @@
         <w:t>f</w:t>
       </w:r>
       <w:r>
-        <w:t>eren</w:t>
-      </w:r>
-      <w:bookmarkStart w:id="0" w:name="_GoBack"/>
-      <w:bookmarkEnd w:id="0"/>
-      <w:r>
-        <w:t>ce,</w:t>
+        <w:t>erence,</w:t>
       </w:r>
       <w:r>
         <w:t xml:space="preserve"> </w:t>
@@ -340,7 +348,13 @@
         <w:spacing w:after="160"/>
       </w:pPr>
       <w:r>
-        <w:t>Draw a flow chart and write a C program that accepts three integers as input  and find the largest of three. </w:t>
+        <w:t>Draw a flow chart and write a C program that a</w:t>
+      </w:r>
+      <w:r>
+        <w:t xml:space="preserve">ccepts three integers as input </w:t>
+      </w:r>
+      <w:r>
+        <w:t>and find the largest of three. </w:t>
       </w:r>
     </w:p>
     <w:p>
@@ -354,7 +368,27 @@
         <w:jc w:val="left"/>
       </w:pPr>
       <w:r>
-        <w:t>Write a program  that takes input of two numbers and an operator in(+,-,*,/ ) as input and pass those numbers and an operator to the function. The function should calculate the result of two numbers as indicated by</w:t>
+        <w:t xml:space="preserve">Write a program </w:t>
+      </w:r>
+      <w:r>
+        <w:t>that takes input of two numbers and an operator in</w:t>
+      </w:r>
+      <w:r>
+        <w:t xml:space="preserve"> </w:t>
+      </w:r>
+      <w:r>
+        <w:t>(+,-,*,</w:t>
+      </w:r>
+      <w:r>
+        <w:t xml:space="preserve"> </w:t>
+      </w:r>
+      <w:r>
+        <w:t>/</w:t>
+      </w:r>
+      <w:bookmarkStart w:id="0" w:name="_GoBack"/>
+      <w:bookmarkEnd w:id="0"/>
+      <w:r>
+        <w:t>) as input and pass those numbers and an operator to the function. The function should calculate the result of two numbers as indicated by</w:t>
       </w:r>
       <w:r>
         <w:t xml:space="preserve"> operator and return the result</w:t>
@@ -578,12 +612,17 @@
         <w:t xml:space="preserve">ke such a pattern of </w:t>
       </w:r>
       <w:proofErr w:type="spellStart"/>
+      <w:proofErr w:type="gramStart"/>
       <w:r>
         <w:t>astrisk</w:t>
       </w:r>
       <w:proofErr w:type="spellEnd"/>
       <w:r>
-        <w:t>(*) below using loop.</w:t>
+        <w:t>(</w:t>
+      </w:r>
+      <w:proofErr w:type="gramEnd"/>
+      <w:r>
+        <w:t>*) below using loop.</w:t>
       </w:r>
       <w:r>
         <w:t xml:space="preserve">  </w:t>
@@ -661,10 +700,12 @@
         <w:t xml:space="preserve">Write a program using loop to print the following </w:t>
       </w:r>
       <w:proofErr w:type="spellStart"/>
+      <w:proofErr w:type="gramStart"/>
       <w:r>
         <w:t>floyd's</w:t>
       </w:r>
       <w:proofErr w:type="spellEnd"/>
+      <w:proofErr w:type="gramEnd"/>
       <w:r>
         <w:t xml:space="preserve"> triangle as given below when input is n.</w:t>
       </w:r>
@@ -1007,7 +1048,7 @@
 </file>
 
 <file path=word/endnotes.xml><?xml version="1.0" encoding="utf-8"?>
-<w:endnotes xmlns:wpc="http://schemas.microsoft.com/office/word/2010/wordprocessingCanvas" xmlns:cx="http://schemas.microsoft.com/office/drawing/2014/chartex" xmlns:cx1="http://schemas.microsoft.com/office/drawing/2015/9/8/chartex" xmlns:cx2="http://schemas.microsoft.com/office/drawing/2015/10/21/chartex" xmlns:cx3="http://schemas.microsoft.com/office/drawing/2016/5/9/chartex" xmlns:cx4="http://schemas.microsoft.com/office/drawing/2016/5/10/chartex" xmlns:cx5="http://schemas.microsoft.com/office/drawing/2016/5/11/chartex" xmlns:cx6="http://schemas.microsoft.com/office/drawing/2016/5/12/chartex" xmlns:cx7="http://schemas.microsoft.com/office/drawing/2016/5/13/chartex" xmlns:cx8="http://schemas.microsoft.com/office/drawing/2016/5/14/chartex" xmlns:mc="http://schemas.openxmlformats.org/markup-compatibility/2006" xmlns:aink="http://schemas.microsoft.com/office/drawing/2016/ink" xmlns:am3d="http://schemas.microsoft.com/office/drawing/2017/model3d" xmlns:o="urn:schemas-microsoft-com:office:office" xmlns:r="http://schemas.openxmlformats.org/officeDocument/2006/relationships" xmlns:m="http://schemas.openxmlformats.org/officeDocument/2006/math" xmlns:v="urn:schemas-microsoft-com:vml" xmlns:wp14="http://schemas.microsoft.com/office/word/2010/wordprocessingDrawing" xmlns:wp="http://schemas.openxmlformats.org/drawingml/2006/wordprocessingDrawing" xmlns:w10="urn:schemas-microsoft-com:office:word" xmlns:w="http://schemas.openxmlformats.org/wordprocessingml/2006/main" xmlns:w14="http://schemas.microsoft.com/office/word/2010/wordml" xmlns:w15="http://schemas.microsoft.com/office/word/2012/wordml" xmlns:w16cex="http://schemas.microsoft.com/office/word/2018/wordml/cex" xmlns:w16cid="http://schemas.microsoft.com/office/word/2016/wordml/cid" xmlns:w16="http://schemas.microsoft.com/office/word/2018/wordml" xmlns:w16se="http://schemas.microsoft.com/office/word/2015/wordml/symex" xmlns:wpg="http://schemas.microsoft.com/office/word/2010/wordprocessingGroup" xmlns:wpi="http://schemas.microsoft.com/office/word/2010/wordprocessingInk" xmlns:wne="http://schemas.microsoft.com/office/word/2006/wordml" xmlns:wps="http://schemas.microsoft.com/office/word/2010/wordprocessingShape" mc:Ignorable="w14 w15 w16se w16cid w16 w16cex wp14">
+<w:endnotes xmlns:wpc="http://schemas.microsoft.com/office/word/2010/wordprocessingCanvas" xmlns:cx="http://schemas.microsoft.com/office/drawing/2014/chartex" xmlns:cx1="http://schemas.microsoft.com/office/drawing/2015/9/8/chartex" xmlns:mc="http://schemas.openxmlformats.org/markup-compatibility/2006" xmlns:o="urn:schemas-microsoft-com:office:office" xmlns:r="http://schemas.openxmlformats.org/officeDocument/2006/relationships" xmlns:m="http://schemas.openxmlformats.org/officeDocument/2006/math" xmlns:v="urn:schemas-microsoft-com:vml" xmlns:wp14="http://schemas.microsoft.com/office/word/2010/wordprocessingDrawing" xmlns:wp="http://schemas.openxmlformats.org/drawingml/2006/wordprocessingDrawing" xmlns:w10="urn:schemas-microsoft-com:office:word" xmlns:w="http://schemas.openxmlformats.org/wordprocessingml/2006/main" xmlns:w14="http://schemas.microsoft.com/office/word/2010/wordml" xmlns:w15="http://schemas.microsoft.com/office/word/2012/wordml" xmlns:w16se="http://schemas.microsoft.com/office/word/2015/wordml/symex" xmlns:wpg="http://schemas.microsoft.com/office/word/2010/wordprocessingGroup" xmlns:wpi="http://schemas.microsoft.com/office/word/2010/wordprocessingInk" xmlns:wne="http://schemas.microsoft.com/office/word/2006/wordml" xmlns:wps="http://schemas.microsoft.com/office/word/2010/wordprocessingShape" mc:Ignorable="w14 w15 w16se wp14">
   <w:endnote w:type="separator" w:id="-1">
     <w:p>
       <w:pPr>
@@ -1032,7 +1073,7 @@
 </file>
 
 <file path=word/footnotes.xml><?xml version="1.0" encoding="utf-8"?>
-<w:footnotes xmlns:wpc="http://schemas.microsoft.com/office/word/2010/wordprocessingCanvas" xmlns:cx="http://schemas.microsoft.com/office/drawing/2014/chartex" xmlns:cx1="http://schemas.microsoft.com/office/drawing/2015/9/8/chartex" xmlns:cx2="http://schemas.microsoft.com/office/drawing/2015/10/21/chartex" xmlns:cx3="http://schemas.microsoft.com/office/drawing/2016/5/9/chartex" xmlns:cx4="http://schemas.microsoft.com/office/drawing/2016/5/10/chartex" xmlns:cx5="http://schemas.microsoft.com/office/drawing/2016/5/11/chartex" xmlns:cx6="http://schemas.microsoft.com/office/drawing/2016/5/12/chartex" xmlns:cx7="http://schemas.microsoft.com/office/drawing/2016/5/13/chartex" xmlns:cx8="http://schemas.microsoft.com/office/drawing/2016/5/14/chartex" xmlns:mc="http://schemas.openxmlformats.org/markup-compatibility/2006" xmlns:aink="http://schemas.microsoft.com/office/drawing/2016/ink" xmlns:am3d="http://schemas.microsoft.com/office/drawing/2017/model3d" xmlns:o="urn:schemas-microsoft-com:office:office" xmlns:r="http://schemas.openxmlformats.org/officeDocument/2006/relationships" xmlns:m="http://schemas.openxmlformats.org/officeDocument/2006/math" xmlns:v="urn:schemas-microsoft-com:vml" xmlns:wp14="http://schemas.microsoft.com/office/word/2010/wordprocessingDrawing" xmlns:wp="http://schemas.openxmlformats.org/drawingml/2006/wordprocessingDrawing" xmlns:w10="urn:schemas-microsoft-com:office:word" xmlns:w="http://schemas.openxmlformats.org/wordprocessingml/2006/main" xmlns:w14="http://schemas.microsoft.com/office/word/2010/wordml" xmlns:w15="http://schemas.microsoft.com/office/word/2012/wordml" xmlns:w16cex="http://schemas.microsoft.com/office/word/2018/wordml/cex" xmlns:w16cid="http://schemas.microsoft.com/office/word/2016/wordml/cid" xmlns:w16="http://schemas.microsoft.com/office/word/2018/wordml" xmlns:w16se="http://schemas.microsoft.com/office/word/2015/wordml/symex" xmlns:wpg="http://schemas.microsoft.com/office/word/2010/wordprocessingGroup" xmlns:wpi="http://schemas.microsoft.com/office/word/2010/wordprocessingInk" xmlns:wne="http://schemas.microsoft.com/office/word/2006/wordml" xmlns:wps="http://schemas.microsoft.com/office/word/2010/wordprocessingShape" mc:Ignorable="w14 w15 w16se w16cid w16 w16cex wp14">
+<w:footnotes xmlns:wpc="http://schemas.microsoft.com/office/word/2010/wordprocessingCanvas" xmlns:cx="http://schemas.microsoft.com/office/drawing/2014/chartex" xmlns:cx1="http://schemas.microsoft.com/office/drawing/2015/9/8/chartex" xmlns:mc="http://schemas.openxmlformats.org/markup-compatibility/2006" xmlns:o="urn:schemas-microsoft-com:office:office" xmlns:r="http://schemas.openxmlformats.org/officeDocument/2006/relationships" xmlns:m="http://schemas.openxmlformats.org/officeDocument/2006/math" xmlns:v="urn:schemas-microsoft-com:vml" xmlns:wp14="http://schemas.microsoft.com/office/word/2010/wordprocessingDrawing" xmlns:wp="http://schemas.openxmlformats.org/drawingml/2006/wordprocessingDrawing" xmlns:w10="urn:schemas-microsoft-com:office:word" xmlns:w="http://schemas.openxmlformats.org/wordprocessingml/2006/main" xmlns:w14="http://schemas.microsoft.com/office/word/2010/wordml" xmlns:w15="http://schemas.microsoft.com/office/word/2012/wordml" xmlns:w16se="http://schemas.microsoft.com/office/word/2015/wordml/symex" xmlns:wpg="http://schemas.microsoft.com/office/word/2010/wordprocessingGroup" xmlns:wpi="http://schemas.microsoft.com/office/word/2010/wordprocessingInk" xmlns:wne="http://schemas.microsoft.com/office/word/2006/wordml" xmlns:wps="http://schemas.microsoft.com/office/word/2010/wordprocessingShape" mc:Ignorable="w14 w15 w16se wp14">
   <w:footnote w:type="separator" w:id="-1">
     <w:p>
       <w:pPr>
@@ -1057,7 +1098,7 @@
 </file>
 
 <file path=word/header1.xml><?xml version="1.0" encoding="utf-8"?>
-<w:hdr xmlns:wpc="http://schemas.microsoft.com/office/word/2010/wordprocessingCanvas" xmlns:cx="http://schemas.microsoft.com/office/drawing/2014/chartex" xmlns:cx1="http://schemas.microsoft.com/office/drawing/2015/9/8/chartex" xmlns:cx2="http://schemas.microsoft.com/office/drawing/2015/10/21/chartex" xmlns:cx3="http://schemas.microsoft.com/office/drawing/2016/5/9/chartex" xmlns:cx4="http://schemas.microsoft.com/office/drawing/2016/5/10/chartex" xmlns:cx5="http://schemas.microsoft.com/office/drawing/2016/5/11/chartex" xmlns:cx6="http://schemas.microsoft.com/office/drawing/2016/5/12/chartex" xmlns:cx7="http://schemas.microsoft.com/office/drawing/2016/5/13/chartex" xmlns:cx8="http://schemas.microsoft.com/office/drawing/2016/5/14/chartex" xmlns:mc="http://schemas.openxmlformats.org/markup-compatibility/2006" xmlns:aink="http://schemas.microsoft.com/office/drawing/2016/ink" xmlns:am3d="http://schemas.microsoft.com/office/drawing/2017/model3d" xmlns:o="urn:schemas-microsoft-com:office:office" xmlns:r="http://schemas.openxmlformats.org/officeDocument/2006/relationships" xmlns:m="http://schemas.openxmlformats.org/officeDocument/2006/math" xmlns:v="urn:schemas-microsoft-com:vml" xmlns:wp14="http://schemas.microsoft.com/office/word/2010/wordprocessingDrawing" xmlns:wp="http://schemas.openxmlformats.org/drawingml/2006/wordprocessingDrawing" xmlns:w10="urn:schemas-microsoft-com:office:word" xmlns:w="http://schemas.openxmlformats.org/wordprocessingml/2006/main" xmlns:w14="http://schemas.microsoft.com/office/word/2010/wordml" xmlns:w15="http://schemas.microsoft.com/office/word/2012/wordml" xmlns:w16cex="http://schemas.microsoft.com/office/word/2018/wordml/cex" xmlns:w16cid="http://schemas.microsoft.com/office/word/2016/wordml/cid" xmlns:w16="http://schemas.microsoft.com/office/word/2018/wordml" xmlns:w16se="http://schemas.microsoft.com/office/word/2015/wordml/symex" xmlns:wpg="http://schemas.microsoft.com/office/word/2010/wordprocessingGroup" xmlns:wpi="http://schemas.microsoft.com/office/word/2010/wordprocessingInk" xmlns:wne="http://schemas.microsoft.com/office/word/2006/wordml" xmlns:wps="http://schemas.microsoft.com/office/word/2010/wordprocessingShape" mc:Ignorable="w14 w15 w16se w16cid w16 w16cex wp14">
+<w:hdr xmlns:wpc="http://schemas.microsoft.com/office/word/2010/wordprocessingCanvas" xmlns:cx="http://schemas.microsoft.com/office/drawing/2014/chartex" xmlns:cx1="http://schemas.microsoft.com/office/drawing/2015/9/8/chartex" xmlns:mc="http://schemas.openxmlformats.org/markup-compatibility/2006" xmlns:o="urn:schemas-microsoft-com:office:office" xmlns:r="http://schemas.openxmlformats.org/officeDocument/2006/relationships" xmlns:m="http://schemas.openxmlformats.org/officeDocument/2006/math" xmlns:v="urn:schemas-microsoft-com:vml" xmlns:wp14="http://schemas.microsoft.com/office/word/2010/wordprocessingDrawing" xmlns:wp="http://schemas.openxmlformats.org/drawingml/2006/wordprocessingDrawing" xmlns:w10="urn:schemas-microsoft-com:office:word" xmlns:w="http://schemas.openxmlformats.org/wordprocessingml/2006/main" xmlns:w14="http://schemas.microsoft.com/office/word/2010/wordml" xmlns:w15="http://schemas.microsoft.com/office/word/2012/wordml" xmlns:w16se="http://schemas.microsoft.com/office/word/2015/wordml/symex" xmlns:wpg="http://schemas.microsoft.com/office/word/2010/wordprocessingGroup" xmlns:wpi="http://schemas.microsoft.com/office/word/2010/wordprocessingInk" xmlns:wne="http://schemas.microsoft.com/office/word/2006/wordml" xmlns:wps="http://schemas.microsoft.com/office/word/2010/wordprocessingShape" mc:Ignorable="w14 w15 w16se wp14">
   <w:p>
     <w:pPr>
       <w:spacing w:line="240" w:lineRule="auto"/>
@@ -1099,12 +1140,21 @@
         <w:sz w:val="18"/>
       </w:rPr>
     </w:pPr>
+    <w:proofErr w:type="spellStart"/>
     <w:r>
       <w:rPr>
         <w:b/>
         <w:sz w:val="18"/>
       </w:rPr>
-      <w:t xml:space="preserve">Patan </w:t>
+      <w:t>Patan</w:t>
+    </w:r>
+    <w:proofErr w:type="spellEnd"/>
+    <w:r>
+      <w:rPr>
+        <w:b/>
+        <w:sz w:val="18"/>
+      </w:rPr>
+      <w:t xml:space="preserve"> </w:t>
     </w:r>
     <w:proofErr w:type="spellStart"/>
     <w:r>
@@ -1120,8 +1170,17 @@
         <w:b/>
         <w:sz w:val="18"/>
       </w:rPr>
-      <w:t>, Lalitpur</w:t>
+      <w:t xml:space="preserve">, </w:t>
     </w:r>
+    <w:proofErr w:type="spellStart"/>
+    <w:r>
+      <w:rPr>
+        <w:b/>
+        <w:sz w:val="18"/>
+      </w:rPr>
+      <w:t>Lalitpur</w:t>
+    </w:r>
+    <w:proofErr w:type="spellEnd"/>
   </w:p>
   <w:p>
     <w:pPr>
@@ -1187,7 +1246,7 @@
 </file>
 
 <file path=word/numbering.xml><?xml version="1.0" encoding="utf-8"?>
-<w:numbering xmlns:wpc="http://schemas.microsoft.com/office/word/2010/wordprocessingCanvas" xmlns:cx="http://schemas.microsoft.com/office/drawing/2014/chartex" xmlns:cx1="http://schemas.microsoft.com/office/drawing/2015/9/8/chartex" xmlns:cx2="http://schemas.microsoft.com/office/drawing/2015/10/21/chartex" xmlns:cx3="http://schemas.microsoft.com/office/drawing/2016/5/9/chartex" xmlns:cx4="http://schemas.microsoft.com/office/drawing/2016/5/10/chartex" xmlns:cx5="http://schemas.microsoft.com/office/drawing/2016/5/11/chartex" xmlns:cx6="http://schemas.microsoft.com/office/drawing/2016/5/12/chartex" xmlns:cx7="http://schemas.microsoft.com/office/drawing/2016/5/13/chartex" xmlns:cx8="http://schemas.microsoft.com/office/drawing/2016/5/14/chartex" xmlns:mc="http://schemas.openxmlformats.org/markup-compatibility/2006" xmlns:aink="http://schemas.microsoft.com/office/drawing/2016/ink" xmlns:am3d="http://schemas.microsoft.com/office/drawing/2017/model3d" xmlns:o="urn:schemas-microsoft-com:office:office" xmlns:r="http://schemas.openxmlformats.org/officeDocument/2006/relationships" xmlns:m="http://schemas.openxmlformats.org/officeDocument/2006/math" xmlns:v="urn:schemas-microsoft-com:vml" xmlns:wp14="http://schemas.microsoft.com/office/word/2010/wordprocessingDrawing" xmlns:wp="http://schemas.openxmlformats.org/drawingml/2006/wordprocessingDrawing" xmlns:w10="urn:schemas-microsoft-com:office:word" xmlns:w="http://schemas.openxmlformats.org/wordprocessingml/2006/main" xmlns:w14="http://schemas.microsoft.com/office/word/2010/wordml" xmlns:w15="http://schemas.microsoft.com/office/word/2012/wordml" xmlns:w16cex="http://schemas.microsoft.com/office/word/2018/wordml/cex" xmlns:w16cid="http://schemas.microsoft.com/office/word/2016/wordml/cid" xmlns:w16="http://schemas.microsoft.com/office/word/2018/wordml" xmlns:w16se="http://schemas.microsoft.com/office/word/2015/wordml/symex" xmlns:wpg="http://schemas.microsoft.com/office/word/2010/wordprocessingGroup" xmlns:wpi="http://schemas.microsoft.com/office/word/2010/wordprocessingInk" xmlns:wne="http://schemas.microsoft.com/office/word/2006/wordml" xmlns:wps="http://schemas.microsoft.com/office/word/2010/wordprocessingShape" mc:Ignorable="w14 w15 w16se w16cid w16 w16cex wp14">
+<w:numbering xmlns:wpc="http://schemas.microsoft.com/office/word/2010/wordprocessingCanvas" xmlns:cx="http://schemas.microsoft.com/office/drawing/2014/chartex" xmlns:cx1="http://schemas.microsoft.com/office/drawing/2015/9/8/chartex" xmlns:mc="http://schemas.openxmlformats.org/markup-compatibility/2006" xmlns:o="urn:schemas-microsoft-com:office:office" xmlns:r="http://schemas.openxmlformats.org/officeDocument/2006/relationships" xmlns:m="http://schemas.openxmlformats.org/officeDocument/2006/math" xmlns:v="urn:schemas-microsoft-com:vml" xmlns:wp14="http://schemas.microsoft.com/office/word/2010/wordprocessingDrawing" xmlns:wp="http://schemas.openxmlformats.org/drawingml/2006/wordprocessingDrawing" xmlns:w10="urn:schemas-microsoft-com:office:word" xmlns:w="http://schemas.openxmlformats.org/wordprocessingml/2006/main" xmlns:w14="http://schemas.microsoft.com/office/word/2010/wordml" xmlns:w15="http://schemas.microsoft.com/office/word/2012/wordml" xmlns:w16se="http://schemas.microsoft.com/office/word/2015/wordml/symex" xmlns:wpg="http://schemas.microsoft.com/office/word/2010/wordprocessingGroup" xmlns:wpi="http://schemas.microsoft.com/office/word/2010/wordprocessingInk" xmlns:wne="http://schemas.microsoft.com/office/word/2006/wordml" xmlns:wps="http://schemas.microsoft.com/office/word/2010/wordprocessingShape" mc:Ignorable="w14 w15 w16se wp14">
   <w:abstractNum w:abstractNumId="0" w15:restartNumberingAfterBreak="0">
     <w:nsid w:val="43001476"/>
     <w:multiLevelType w:val="hybridMultilevel"/>
@@ -1465,7 +1524,7 @@
 </file>
 
 <file path=word/styles.xml><?xml version="1.0" encoding="utf-8"?>
-<w:styles xmlns:mc="http://schemas.openxmlformats.org/markup-compatibility/2006" xmlns:r="http://schemas.openxmlformats.org/officeDocument/2006/relationships" xmlns:w="http://schemas.openxmlformats.org/wordprocessingml/2006/main" xmlns:w14="http://schemas.microsoft.com/office/word/2010/wordml" xmlns:w15="http://schemas.microsoft.com/office/word/2012/wordml" xmlns:w16cex="http://schemas.microsoft.com/office/word/2018/wordml/cex" xmlns:w16cid="http://schemas.microsoft.com/office/word/2016/wordml/cid" xmlns:w16="http://schemas.microsoft.com/office/word/2018/wordml" xmlns:w16se="http://schemas.microsoft.com/office/word/2015/wordml/symex" mc:Ignorable="w14 w15 w16se w16cid w16 w16cex">
+<w:styles xmlns:mc="http://schemas.openxmlformats.org/markup-compatibility/2006" xmlns:r="http://schemas.openxmlformats.org/officeDocument/2006/relationships" xmlns:w="http://schemas.openxmlformats.org/wordprocessingml/2006/main" xmlns:w14="http://schemas.microsoft.com/office/word/2010/wordml" xmlns:w15="http://schemas.microsoft.com/office/word/2012/wordml" xmlns:w16se="http://schemas.microsoft.com/office/word/2015/wordml/symex" mc:Ignorable="w14 w15 w16se">
   <w:docDefaults>
     <w:rPrDefault>
       <w:rPr>
@@ -1480,7 +1539,7 @@
       </w:pPr>
     </w:pPrDefault>
   </w:docDefaults>
-  <w:latentStyles w:defLockedState="0" w:defUIPriority="99" w:defSemiHidden="0" w:defUnhideWhenUsed="0" w:defQFormat="0" w:count="376">
+  <w:latentStyles w:defLockedState="0" w:defUIPriority="99" w:defSemiHidden="0" w:defUnhideWhenUsed="0" w:defQFormat="0" w:count="371">
     <w:lsdException w:name="Normal" w:uiPriority="0" w:qFormat="1"/>
     <w:lsdException w:name="heading 1" w:uiPriority="9" w:qFormat="1"/>
     <w:lsdException w:name="heading 2" w:semiHidden="1" w:uiPriority="9" w:unhideWhenUsed="1" w:qFormat="1"/>
@@ -1635,7 +1694,7 @@
     <w:lsdException w:name="Table Web 2" w:semiHidden="1" w:unhideWhenUsed="1"/>
     <w:lsdException w:name="Table Web 3" w:semiHidden="1" w:unhideWhenUsed="1"/>
     <w:lsdException w:name="Balloon Text" w:semiHidden="1" w:unhideWhenUsed="1"/>
-    <w:lsdException w:name="Table Grid" w:semiHidden="1" w:uiPriority="59" w:unhideWhenUsed="1"/>
+    <w:lsdException w:name="Table Grid" w:uiPriority="59"/>
     <w:lsdException w:name="Table Theme" w:semiHidden="1" w:unhideWhenUsed="1"/>
     <w:lsdException w:name="Placeholder Text" w:semiHidden="1"/>
     <w:lsdException w:name="No Spacing" w:uiPriority="1" w:qFormat="1"/>
@@ -1852,11 +1911,6 @@
     <w:lsdException w:name="List Table 5 Dark Accent 6" w:uiPriority="50"/>
     <w:lsdException w:name="List Table 6 Colorful Accent 6" w:uiPriority="51"/>
     <w:lsdException w:name="List Table 7 Colorful Accent 6" w:uiPriority="52"/>
-    <w:lsdException w:name="Mention" w:semiHidden="1" w:unhideWhenUsed="1"/>
-    <w:lsdException w:name="Smart Hyperlink" w:semiHidden="1" w:unhideWhenUsed="1"/>
-    <w:lsdException w:name="Hashtag" w:semiHidden="1" w:unhideWhenUsed="1"/>
-    <w:lsdException w:name="Unresolved Mention" w:semiHidden="1" w:unhideWhenUsed="1"/>
-    <w:lsdException w:name="Smart Link" w:semiHidden="1" w:unhideWhenUsed="1"/>
   </w:latentStyles>
   <w:style w:type="paragraph" w:default="1" w:styleId="Normal">
     <w:name w:val="Normal"/>

</xml_diff>